<commit_message>
add ajaxs OpenID Mobile VerifyCode
</commit_message>
<xml_diff>
--- a/车主端注册待解决问题.docx
+++ b/车主端注册待解决问题.docx
@@ -73,13 +73,13 @@
             </w:rPr>
             <w:fldChar w:fldCharType="separate"/>
           </w:r>
-          <w:hyperlink w:anchor="_Toc524338858" w:history="1">
+          <w:hyperlink w:anchor="_Toc524426451" w:history="1">
             <w:r>
               <w:rPr>
                 <w:rStyle w:val="a7"/>
                 <w:noProof/>
               </w:rPr>
-              <w:t>获取手机验证码无测试环境</w:t>
+              <w:t>图形验证码组件</w:t>
             </w:r>
             <w:r>
               <w:rPr>
@@ -100,7 +100,7 @@
                 <w:noProof/>
                 <w:webHidden/>
               </w:rPr>
-              <w:instrText xml:space="preserve"> PAGEREF _Toc524338858 \h </w:instrText>
+              <w:instrText xml:space="preserve"> PAGEREF _Toc524426451 \h </w:instrText>
             </w:r>
             <w:r>
               <w:rPr>
@@ -120,7 +120,7 @@
                 <w:noProof/>
                 <w:webHidden/>
               </w:rPr>
-              <w:t>2</w:t>
+              <w:t>3</w:t>
             </w:r>
             <w:r>
               <w:rPr>
@@ -144,12 +144,151 @@
               <w:sz w:val="21"/>
             </w:rPr>
           </w:pPr>
-          <w:hyperlink w:anchor="_Toc524338859" w:history="1">
+          <w:hyperlink w:anchor="_Toc524426452" w:history="1">
             <w:r>
               <w:rPr>
                 <w:rStyle w:val="a7"/>
                 <w:noProof/>
               </w:rPr>
+              <w:t>请求地址不统一</w:t>
+            </w:r>
+            <w:r>
+              <w:rPr>
+                <w:noProof/>
+                <w:webHidden/>
+              </w:rPr>
+              <w:tab/>
+            </w:r>
+            <w:r>
+              <w:rPr>
+                <w:noProof/>
+                <w:webHidden/>
+              </w:rPr>
+              <w:fldChar w:fldCharType="begin"/>
+            </w:r>
+            <w:r>
+              <w:rPr>
+                <w:noProof/>
+                <w:webHidden/>
+              </w:rPr>
+              <w:instrText xml:space="preserve"> PAGEREF _Toc524426452 \h </w:instrText>
+            </w:r>
+            <w:r>
+              <w:rPr>
+                <w:noProof/>
+                <w:webHidden/>
+              </w:rPr>
+            </w:r>
+            <w:r>
+              <w:rPr>
+                <w:noProof/>
+                <w:webHidden/>
+              </w:rPr>
+              <w:fldChar w:fldCharType="separate"/>
+            </w:r>
+            <w:r>
+              <w:rPr>
+                <w:noProof/>
+                <w:webHidden/>
+              </w:rPr>
+              <w:t>4</w:t>
+            </w:r>
+            <w:r>
+              <w:rPr>
+                <w:noProof/>
+                <w:webHidden/>
+              </w:rPr>
+              <w:fldChar w:fldCharType="end"/>
+            </w:r>
+          </w:hyperlink>
+        </w:p>
+        <w:p>
+          <w:pPr>
+            <w:pStyle w:val="TOC2"/>
+            <w:tabs>
+              <w:tab w:val="right" w:leader="dot" w:pos="8296"/>
+            </w:tabs>
+            <w:rPr>
+              <w:noProof/>
+            </w:rPr>
+          </w:pPr>
+          <w:hyperlink w:anchor="_Toc524426453" w:history="1">
+            <w:r>
+              <w:rPr>
+                <w:rStyle w:val="a7"/>
+                <w:noProof/>
+              </w:rPr>
+              <w:t>建议: 统一URL请求链接使用Nginx进行代理接口</w:t>
+            </w:r>
+            <w:r>
+              <w:rPr>
+                <w:noProof/>
+                <w:webHidden/>
+              </w:rPr>
+              <w:tab/>
+            </w:r>
+            <w:r>
+              <w:rPr>
+                <w:noProof/>
+                <w:webHidden/>
+              </w:rPr>
+              <w:fldChar w:fldCharType="begin"/>
+            </w:r>
+            <w:r>
+              <w:rPr>
+                <w:noProof/>
+                <w:webHidden/>
+              </w:rPr>
+              <w:instrText xml:space="preserve"> PAGEREF _Toc524426453 \h </w:instrText>
+            </w:r>
+            <w:r>
+              <w:rPr>
+                <w:noProof/>
+                <w:webHidden/>
+              </w:rPr>
+            </w:r>
+            <w:r>
+              <w:rPr>
+                <w:noProof/>
+                <w:webHidden/>
+              </w:rPr>
+              <w:fldChar w:fldCharType="separate"/>
+            </w:r>
+            <w:r>
+              <w:rPr>
+                <w:noProof/>
+                <w:webHidden/>
+              </w:rPr>
+              <w:t>4</w:t>
+            </w:r>
+            <w:r>
+              <w:rPr>
+                <w:noProof/>
+                <w:webHidden/>
+              </w:rPr>
+              <w:fldChar w:fldCharType="end"/>
+            </w:r>
+          </w:hyperlink>
+        </w:p>
+        <w:p>
+          <w:pPr>
+            <w:pStyle w:val="TOC1"/>
+            <w:tabs>
+              <w:tab w:val="right" w:leader="dot" w:pos="8296"/>
+            </w:tabs>
+            <w:rPr>
+              <w:rFonts w:cstheme="minorBidi"/>
+              <w:noProof/>
+              <w:kern w:val="2"/>
+              <w:sz w:val="21"/>
+            </w:rPr>
+          </w:pPr>
+          <w:hyperlink w:anchor="_Toc524426454" w:history="1">
+            <w:r>
+              <w:rPr>
+                <w:rStyle w:val="a7"/>
+                <w:noProof/>
+              </w:rPr>
               <w:t>缺少校验 - 手机验证码 接口</w:t>
             </w:r>
             <w:r>
@@ -171,7 +310,7 @@
                 <w:noProof/>
                 <w:webHidden/>
               </w:rPr>
-              <w:instrText xml:space="preserve"> PAGEREF _Toc524338859 \h </w:instrText>
+              <w:instrText xml:space="preserve"> PAGEREF _Toc524426454 \h </w:instrText>
             </w:r>
             <w:r>
               <w:rPr>
@@ -191,7 +330,7 @@
                 <w:noProof/>
                 <w:webHidden/>
               </w:rPr>
-              <w:t>3</w:t>
+              <w:t>5</w:t>
             </w:r>
             <w:r>
               <w:rPr>
@@ -231,6 +370,7 @@
       <w:pPr>
         <w:pStyle w:val="1"/>
       </w:pPr>
+      <w:bookmarkStart w:id="0" w:name="_Toc524426451"/>
       <w:r>
         <w:rPr>
           <w:rFonts w:hint="eastAsia"/>
@@ -244,6 +384,7 @@
         </w:rPr>
         <w:t>组件</w:t>
       </w:r>
+      <w:bookmarkEnd w:id="0"/>
     </w:p>
     <w:p>
       <w:r>
@@ -252,15 +393,17 @@
         </w:rPr>
         <w:t>获取手机验证码缺少</w:t>
       </w:r>
+      <w:r>
+        <w:rPr>
+          <w:rFonts w:hint="eastAsia"/>
+        </w:rPr>
+        <w:t>验证码组件</w:t>
+      </w:r>
+      <w:bookmarkStart w:id="1" w:name="_GoBack"/>
+      <w:bookmarkEnd w:id="1"/>
     </w:p>
     <w:p/>
-    <w:p>
-      <w:pPr>
-        <w:rPr>
-          <w:rFonts w:hint="eastAsia"/>
-        </w:rPr>
-      </w:pPr>
-    </w:p>
+    <w:p/>
     <w:p>
       <w:pPr>
         <w:widowControl/>
@@ -283,13 +426,253 @@
         </w:rPr>
         <w:br w:type="page"/>
       </w:r>
+      <w:r>
+        <w:rPr>
+          <w:b/>
+          <w:bCs/>
+          <w:kern w:val="44"/>
+          <w:sz w:val="44"/>
+          <w:szCs w:val="44"/>
+        </w:rPr>
+        <w:lastRenderedPageBreak/>
+        <w:br w:type="page"/>
+      </w:r>
     </w:p>
     <w:p>
       <w:pPr>
         <w:pStyle w:val="1"/>
       </w:pPr>
-      <w:bookmarkStart w:id="0" w:name="_GoBack"/>
-      <w:bookmarkEnd w:id="0"/>
+      <w:r>
+        <w:lastRenderedPageBreak/>
+        <w:t>无测试环境</w:t>
+      </w:r>
+    </w:p>
+    <w:p>
+      <w:pPr>
+        <w:widowControl/>
+        <w:jc w:val="left"/>
+        <w:rPr>
+          <w:b/>
+          <w:bCs/>
+          <w:kern w:val="44"/>
+          <w:sz w:val="44"/>
+          <w:szCs w:val="44"/>
+        </w:rPr>
+      </w:pPr>
+      <w:r>
+        <w:rPr>
+          <w:noProof/>
+        </w:rPr>
+        <w:drawing>
+          <wp:inline distT="0" distB="0" distL="0" distR="0" wp14:anchorId="49D9DECA" wp14:editId="5BB4B09B">
+            <wp:extent cx="5274310" cy="2931280"/>
+            <wp:effectExtent l="0" t="0" r="2540" b="2540"/>
+            <wp:docPr id="1" name="图片 1" descr="C:\Users\45476\AppData\Local\Temp\WeChat Files\bad614571aa59e6b9f0c516871fed70.png"/>
+            <wp:cNvGraphicFramePr>
+              <a:graphicFrameLocks xmlns:a="http://schemas.openxmlformats.org/drawingml/2006/main" noChangeAspect="1"/>
+            </wp:cNvGraphicFramePr>
+            <a:graphic xmlns:a="http://schemas.openxmlformats.org/drawingml/2006/main">
+              <a:graphicData uri="http://schemas.openxmlformats.org/drawingml/2006/picture">
+                <pic:pic xmlns:pic="http://schemas.openxmlformats.org/drawingml/2006/picture">
+                  <pic:nvPicPr>
+                    <pic:cNvPr id="0" name="Picture 1" descr="C:\Users\45476\AppData\Local\Temp\WeChat Files\bad614571aa59e6b9f0c516871fed70.png"/>
+                    <pic:cNvPicPr>
+                      <a:picLocks noChangeAspect="1" noChangeArrowheads="1"/>
+                    </pic:cNvPicPr>
+                  </pic:nvPicPr>
+                  <pic:blipFill>
+                    <a:blip r:embed="rId6" cstate="print">
+                      <a:extLst>
+                        <a:ext uri="{28A0092B-C50C-407E-A947-70E740481C1C}">
+                          <a14:useLocalDpi xmlns:a14="http://schemas.microsoft.com/office/drawing/2010/main" val="0"/>
+                        </a:ext>
+                      </a:extLst>
+                    </a:blip>
+                    <a:srcRect/>
+                    <a:stretch>
+                      <a:fillRect/>
+                    </a:stretch>
+                  </pic:blipFill>
+                  <pic:spPr bwMode="auto">
+                    <a:xfrm>
+                      <a:off x="0" y="0"/>
+                      <a:ext cx="5274310" cy="2931280"/>
+                    </a:xfrm>
+                    <a:prstGeom prst="rect">
+                      <a:avLst/>
+                    </a:prstGeom>
+                    <a:noFill/>
+                    <a:ln>
+                      <a:noFill/>
+                    </a:ln>
+                  </pic:spPr>
+                </pic:pic>
+              </a:graphicData>
+            </a:graphic>
+          </wp:inline>
+        </w:drawing>
+      </w:r>
+    </w:p>
+    <w:p>
+      <w:pPr>
+        <w:widowControl/>
+        <w:jc w:val="left"/>
+        <w:rPr>
+          <w:b/>
+          <w:bCs/>
+          <w:kern w:val="44"/>
+          <w:sz w:val="44"/>
+          <w:szCs w:val="44"/>
+        </w:rPr>
+      </w:pPr>
+      <w:r>
+        <w:rPr>
+          <w:b/>
+          <w:bCs/>
+          <w:noProof/>
+          <w:kern w:val="44"/>
+          <w:sz w:val="44"/>
+          <w:szCs w:val="44"/>
+        </w:rPr>
+        <w:drawing>
+          <wp:inline distT="0" distB="0" distL="0" distR="0" wp14:anchorId="4871E0EE" wp14:editId="718E7B75">
+            <wp:extent cx="4351020" cy="2171700"/>
+            <wp:effectExtent l="0" t="0" r="0" b="0"/>
+            <wp:docPr id="2" name="图片 2" descr="C:\Users\45476\AppData\Local\Temp\1536634395(1).png"/>
+            <wp:cNvGraphicFramePr>
+              <a:graphicFrameLocks xmlns:a="http://schemas.openxmlformats.org/drawingml/2006/main" noChangeAspect="1"/>
+            </wp:cNvGraphicFramePr>
+            <a:graphic xmlns:a="http://schemas.openxmlformats.org/drawingml/2006/main">
+              <a:graphicData uri="http://schemas.openxmlformats.org/drawingml/2006/picture">
+                <pic:pic xmlns:pic="http://schemas.openxmlformats.org/drawingml/2006/picture">
+                  <pic:nvPicPr>
+                    <pic:cNvPr id="0" name="Picture 2" descr="C:\Users\45476\AppData\Local\Temp\1536634395(1).png"/>
+                    <pic:cNvPicPr>
+                      <a:picLocks noChangeAspect="1" noChangeArrowheads="1"/>
+                    </pic:cNvPicPr>
+                  </pic:nvPicPr>
+                  <pic:blipFill>
+                    <a:blip r:embed="rId7">
+                      <a:extLst>
+                        <a:ext uri="{28A0092B-C50C-407E-A947-70E740481C1C}">
+                          <a14:useLocalDpi xmlns:a14="http://schemas.microsoft.com/office/drawing/2010/main" val="0"/>
+                        </a:ext>
+                      </a:extLst>
+                    </a:blip>
+                    <a:srcRect/>
+                    <a:stretch>
+                      <a:fillRect/>
+                    </a:stretch>
+                  </pic:blipFill>
+                  <pic:spPr bwMode="auto">
+                    <a:xfrm>
+                      <a:off x="0" y="0"/>
+                      <a:ext cx="4351020" cy="2171700"/>
+                    </a:xfrm>
+                    <a:prstGeom prst="rect">
+                      <a:avLst/>
+                    </a:prstGeom>
+                    <a:noFill/>
+                    <a:ln>
+                      <a:noFill/>
+                    </a:ln>
+                  </pic:spPr>
+                </pic:pic>
+              </a:graphicData>
+            </a:graphic>
+          </wp:inline>
+        </w:drawing>
+      </w:r>
+    </w:p>
+    <w:p>
+      <w:pPr>
+        <w:rPr>
+          <w:rFonts w:hint="eastAsia"/>
+        </w:rPr>
+      </w:pPr>
+      <w:r>
+        <w:rPr>
+          <w:noProof/>
+        </w:rPr>
+        <w:lastRenderedPageBreak/>
+        <w:drawing>
+          <wp:inline distT="0" distB="0" distL="0" distR="0" wp14:anchorId="726E2776" wp14:editId="2B42F6DC">
+            <wp:extent cx="4152900" cy="3604260"/>
+            <wp:effectExtent l="0" t="0" r="0" b="0"/>
+            <wp:docPr id="4" name="图片 4" descr="C:\Users\45476\AppData\Local\Temp\1536634427(1).png"/>
+            <wp:cNvGraphicFramePr>
+              <a:graphicFrameLocks xmlns:a="http://schemas.openxmlformats.org/drawingml/2006/main" noChangeAspect="1"/>
+            </wp:cNvGraphicFramePr>
+            <a:graphic xmlns:a="http://schemas.openxmlformats.org/drawingml/2006/main">
+              <a:graphicData uri="http://schemas.openxmlformats.org/drawingml/2006/picture">
+                <pic:pic xmlns:pic="http://schemas.openxmlformats.org/drawingml/2006/picture">
+                  <pic:nvPicPr>
+                    <pic:cNvPr id="0" name="Picture 3" descr="C:\Users\45476\AppData\Local\Temp\1536634427(1).png"/>
+                    <pic:cNvPicPr>
+                      <a:picLocks noChangeAspect="1" noChangeArrowheads="1"/>
+                    </pic:cNvPicPr>
+                  </pic:nvPicPr>
+                  <pic:blipFill>
+                    <a:blip r:embed="rId8">
+                      <a:extLst>
+                        <a:ext uri="{28A0092B-C50C-407E-A947-70E740481C1C}">
+                          <a14:useLocalDpi xmlns:a14="http://schemas.microsoft.com/office/drawing/2010/main" val="0"/>
+                        </a:ext>
+                      </a:extLst>
+                    </a:blip>
+                    <a:srcRect/>
+                    <a:stretch>
+                      <a:fillRect/>
+                    </a:stretch>
+                  </pic:blipFill>
+                  <pic:spPr bwMode="auto">
+                    <a:xfrm>
+                      <a:off x="0" y="0"/>
+                      <a:ext cx="4152900" cy="3604260"/>
+                    </a:xfrm>
+                    <a:prstGeom prst="rect">
+                      <a:avLst/>
+                    </a:prstGeom>
+                    <a:noFill/>
+                    <a:ln>
+                      <a:noFill/>
+                    </a:ln>
+                  </pic:spPr>
+                </pic:pic>
+              </a:graphicData>
+            </a:graphic>
+          </wp:inline>
+        </w:drawing>
+      </w:r>
+    </w:p>
+    <w:p>
+      <w:pPr>
+        <w:widowControl/>
+        <w:jc w:val="left"/>
+        <w:rPr>
+          <w:b/>
+          <w:bCs/>
+          <w:kern w:val="44"/>
+          <w:sz w:val="44"/>
+          <w:szCs w:val="44"/>
+        </w:rPr>
+      </w:pPr>
+      <w:r>
+        <w:rPr>
+          <w:b/>
+          <w:bCs/>
+          <w:kern w:val="44"/>
+          <w:sz w:val="44"/>
+          <w:szCs w:val="44"/>
+        </w:rPr>
+        <w:br w:type="page"/>
+      </w:r>
+    </w:p>
+    <w:p>
+      <w:pPr>
+        <w:pStyle w:val="1"/>
+      </w:pPr>
+      <w:bookmarkStart w:id="2" w:name="_Toc524426452"/>
       <w:r>
         <w:rPr>
           <w:rFonts w:hint="eastAsia"/>
@@ -297,6 +680,7 @@
         <w:lastRenderedPageBreak/>
         <w:t>请求地址不统一</w:t>
       </w:r>
+      <w:bookmarkEnd w:id="2"/>
     </w:p>
     <w:p>
       <w:r>
@@ -327,7 +711,7 @@
                     <pic:cNvPicPr/>
                   </pic:nvPicPr>
                   <pic:blipFill>
-                    <a:blip r:embed="rId6"/>
+                    <a:blip r:embed="rId9"/>
                     <a:stretch>
                       <a:fillRect/>
                     </a:stretch>
@@ -352,6 +736,7 @@
       <w:pPr>
         <w:pStyle w:val="2"/>
       </w:pPr>
+      <w:bookmarkStart w:id="3" w:name="_Toc524426453"/>
       <w:r>
         <w:rPr>
           <w:rFonts w:hint="eastAsia"/>
@@ -388,6 +773,7 @@
         </w:rPr>
         <w:t>使用Nginx进行代理接口</w:t>
       </w:r>
+      <w:bookmarkEnd w:id="3"/>
     </w:p>
     <w:p>
       <w:pPr>
@@ -402,7 +788,7 @@
       <w:pPr>
         <w:pStyle w:val="1"/>
       </w:pPr>
-      <w:bookmarkStart w:id="1" w:name="_Toc524338859"/>
+      <w:bookmarkStart w:id="4" w:name="_Toc524426454"/>
       <w:r>
         <w:rPr>
           <w:rFonts w:hint="eastAsia"/>
@@ -419,7 +805,7 @@
         </w:rPr>
         <w:t>手机验证码 接口</w:t>
       </w:r>
-      <w:bookmarkEnd w:id="1"/>
+      <w:bookmarkEnd w:id="4"/>
     </w:p>
     <w:p>
       <w:r>
@@ -442,7 +828,7 @@
                     <pic:cNvPicPr/>
                   </pic:nvPicPr>
                   <pic:blipFill>
-                    <a:blip r:embed="rId7"/>
+                    <a:blip r:embed="rId10"/>
                     <a:stretch>
                       <a:fillRect/>
                     </a:stretch>
@@ -485,7 +871,7 @@
                     <pic:cNvPicPr/>
                   </pic:nvPicPr>
                   <pic:blipFill>
-                    <a:blip r:embed="rId8"/>
+                    <a:blip r:embed="rId11"/>
                     <a:stretch>
                       <a:fillRect/>
                     </a:stretch>
@@ -527,6 +913,26 @@
         </w:rPr>
         <w:t>正确，否则跳转到下一页</w:t>
       </w:r>
+      <w:r>
+        <w:rPr>
+          <w:rFonts w:hint="eastAsia"/>
+        </w:rPr>
+        <w:t>的时候。</w:t>
+      </w:r>
+    </w:p>
+    <w:p>
+      <w:r>
+        <w:rPr>
+          <w:rFonts w:hint="eastAsia"/>
+        </w:rPr>
+        <w:t>才发现验证码是错误的。这样逻辑有问题</w:t>
+      </w:r>
+      <w:r>
+        <w:rPr>
+          <w:rFonts w:hint="eastAsia"/>
+        </w:rPr>
+        <w:t>！</w:t>
+      </w:r>
     </w:p>
     <w:p/>
     <w:p>
@@ -551,7 +957,7 @@
                     <pic:cNvPicPr/>
                   </pic:nvPicPr>
                   <pic:blipFill>
-                    <a:blip r:embed="rId9"/>
+                    <a:blip r:embed="rId12"/>
                     <a:stretch>
                       <a:fillRect/>
                     </a:stretch>
@@ -1068,7 +1474,6 @@
   <w:style w:type="character" w:default="1" w:styleId="a0">
     <w:name w:val="Default Paragraph Font"/>
     <w:uiPriority w:val="1"/>
-    <w:semiHidden/>
     <w:unhideWhenUsed/>
   </w:style>
   <w:style w:type="table" w:default="1" w:styleId="a1">
@@ -1320,6 +1725,28 @@
       <w:sz w:val="32"/>
       <w:szCs w:val="32"/>
     </w:rPr>
+  </w:style>
+  <w:style w:type="paragraph" w:styleId="TOC2">
+    <w:name w:val="toc 2"/>
+    <w:basedOn w:val="a"/>
+    <w:next w:val="a"/>
+    <w:autoRedefine/>
+    <w:uiPriority w:val="39"/>
+    <w:unhideWhenUsed/>
+    <w:rsid w:val="00957DDC"/>
+    <w:pPr>
+      <w:ind w:leftChars="200" w:left="420"/>
+    </w:pPr>
+  </w:style>
+  <w:style w:type="paragraph" w:styleId="ad">
+    <w:name w:val="No Spacing"/>
+    <w:uiPriority w:val="1"/>
+    <w:qFormat/>
+    <w:rsid w:val="00553539"/>
+    <w:pPr>
+      <w:widowControl w:val="0"/>
+      <w:jc w:val="both"/>
+    </w:pPr>
   </w:style>
 </w:styles>
 </file>

</xml_diff>